<commit_message>
Updated Design Added Flowchart
</commit_message>
<xml_diff>
--- a/Task1_DesignDocs_DesignProposal_715142_Gallagher_J.docx
+++ b/Task1_DesignDocs_DesignProposal_715142_Gallagher_J.docx
@@ -136,6 +136,9 @@
     </w:p>
     <w:p>
       <w:r>
+        <w:rPr>
+          <w:noProof/>
+        </w:rPr>
         <w:drawing>
           <wp:inline distT="0" distB="0" distL="0" distR="0" wp14:anchorId="2A4F0776" wp14:editId="4F8921AC">
             <wp:extent cx="5731510" cy="5127625"/>
@@ -187,6 +190,113 @@
     </w:p>
     <w:p/>
     <w:p/>
+    <w:p>
+      <w:pPr>
+        <w:rPr>
+          <w:b/>
+          <w:bCs/>
+          <w:noProof/>
+          <w:color w:val="4472C4" w:themeColor="accent1"/>
+        </w:rPr>
+      </w:pPr>
+      <w:r>
+        <w:rPr>
+          <w:b/>
+          <w:bCs/>
+          <w:color w:val="4472C4" w:themeColor="accent1"/>
+        </w:rPr>
+        <w:t>Room Booking:</w:t>
+      </w:r>
+      <w:r>
+        <w:rPr>
+          <w:b/>
+          <w:bCs/>
+          <w:noProof/>
+          <w:color w:val="4472C4" w:themeColor="accent1"/>
+        </w:rPr>
+        <w:t xml:space="preserve"> </w:t>
+      </w:r>
+      <w:r>
+        <w:rPr>
+          <w:b/>
+          <w:bCs/>
+          <w:noProof/>
+          <w:color w:val="4472C4" w:themeColor="accent1"/>
+        </w:rPr>
+        <w:drawing>
+          <wp:inline distT="0" distB="0" distL="0" distR="0" wp14:anchorId="5293FAD1" wp14:editId="32B6D4D0">
+            <wp:extent cx="4848225" cy="7565183"/>
+            <wp:effectExtent l="0" t="0" r="0" b="0"/>
+            <wp:docPr id="3" name="Picture 3"/>
+            <wp:cNvGraphicFramePr>
+              <a:graphicFrameLocks xmlns:a="http://schemas.openxmlformats.org/drawingml/2006/main" noChangeAspect="1"/>
+            </wp:cNvGraphicFramePr>
+            <a:graphic xmlns:a="http://schemas.openxmlformats.org/drawingml/2006/main">
+              <a:graphicData uri="http://schemas.openxmlformats.org/drawingml/2006/picture">
+                <pic:pic xmlns:pic="http://schemas.openxmlformats.org/drawingml/2006/picture">
+                  <pic:nvPicPr>
+                    <pic:cNvPr id="0" name="Picture 2"/>
+                    <pic:cNvPicPr>
+                      <a:picLocks noChangeAspect="1" noChangeArrowheads="1"/>
+                    </pic:cNvPicPr>
+                  </pic:nvPicPr>
+                  <pic:blipFill>
+                    <a:blip r:embed="rId10">
+                      <a:extLst>
+                        <a:ext uri="{28A0092B-C50C-407E-A947-70E740481C1C}">
+                          <a14:useLocalDpi xmlns:a14="http://schemas.microsoft.com/office/drawing/2010/main" val="0"/>
+                        </a:ext>
+                      </a:extLst>
+                    </a:blip>
+                    <a:srcRect/>
+                    <a:stretch>
+                      <a:fillRect/>
+                    </a:stretch>
+                  </pic:blipFill>
+                  <pic:spPr bwMode="auto">
+                    <a:xfrm>
+                      <a:off x="0" y="0"/>
+                      <a:ext cx="4871259" cy="7601126"/>
+                    </a:xfrm>
+                    <a:prstGeom prst="rect">
+                      <a:avLst/>
+                    </a:prstGeom>
+                    <a:noFill/>
+                    <a:ln>
+                      <a:noFill/>
+                    </a:ln>
+                  </pic:spPr>
+                </pic:pic>
+              </a:graphicData>
+            </a:graphic>
+          </wp:inline>
+        </w:drawing>
+      </w:r>
+    </w:p>
+    <w:p>
+      <w:pPr>
+        <w:rPr>
+          <w:color w:val="000000" w:themeColor="text1"/>
+        </w:rPr>
+      </w:pPr>
+      <w:r>
+        <w:rPr>
+          <w:color w:val="000000" w:themeColor="text1"/>
+        </w:rPr>
+        <w:t>The system checks if the user is logged in or not, if not then it will redirect them to the log in page. However, if the user is logged in, they will be given data field prompts where they need to enter relevant data regarding which room they want. The data will be checked if it is valid, if not it will send an error message telling the user what they did wrong. If the data is valid, then the booking will be submitted to the database for review.</w:t>
+      </w:r>
+    </w:p>
+    <w:p>
+      <w:pPr>
+        <w:rPr>
+          <w:b/>
+          <w:bCs/>
+          <w:color w:val="4472C4" w:themeColor="accent1"/>
+        </w:rPr>
+      </w:pPr>
+    </w:p>
+    <w:p/>
+    <w:p/>
     <w:p/>
     <w:p/>
     <w:p>
@@ -429,15 +539,7 @@
         </w:numPr>
       </w:pPr>
       <w:r>
-        <w:t xml:space="preserve">Name of the Model – </w:t>
-      </w:r>
-      <w:proofErr w:type="gramStart"/>
-      <w:r>
-        <w:t>e.g.</w:t>
-      </w:r>
-      <w:proofErr w:type="gramEnd"/>
-      <w:r>
-        <w:t xml:space="preserve"> Environment, User</w:t>
+        <w:t>Name of the Model – e.g. Environment, User</w:t>
       </w:r>
     </w:p>
     <w:p>
@@ -1735,23 +1837,6 @@
 </file>
 
 <file path=customXml/item1.xml><?xml version="1.0" encoding="utf-8"?>
-<p:properties xmlns:p="http://schemas.microsoft.com/office/2006/metadata/properties" xmlns:xsi="http://www.w3.org/2001/XMLSchema-instance" xmlns:pc="http://schemas.microsoft.com/office/infopath/2007/PartnerControls">
-  <documentManagement>
-    <_activity xmlns="0399ea55-a39e-4834-8b03-d5f211c695e6" xsi:nil="true"/>
-  </documentManagement>
-</p:properties>
-</file>
-
-<file path=customXml/item2.xml><?xml version="1.0" encoding="utf-8"?>
-<?mso-contentType ?>
-<FormTemplates xmlns="http://schemas.microsoft.com/sharepoint/v3/contenttype/forms">
-  <Display>DocumentLibraryForm</Display>
-  <Edit>DocumentLibraryForm</Edit>
-  <New>DocumentLibraryForm</New>
-</FormTemplates>
-</file>
-
-<file path=customXml/item3.xml><?xml version="1.0" encoding="utf-8"?>
 <ct:contentTypeSchema xmlns:ct="http://schemas.microsoft.com/office/2006/metadata/contentType" xmlns:ma="http://schemas.microsoft.com/office/2006/metadata/properties/metaAttributes" ct:_="" ma:_="" ma:contentTypeName="Document" ma:contentTypeID="0x010100EADD39FE071D564795067ADFDB96A36A" ma:contentTypeVersion="12" ma:contentTypeDescription="Create a new document." ma:contentTypeScope="" ma:versionID="601d1b4d945d0c9a55291ad80f61d22b">
   <xsd:schema xmlns:xsd="http://www.w3.org/2001/XMLSchema" xmlns:xs="http://www.w3.org/2001/XMLSchema" xmlns:p="http://schemas.microsoft.com/office/2006/metadata/properties" xmlns:ns3="0399ea55-a39e-4834-8b03-d5f211c695e6" xmlns:ns4="e0aebca0-090b-4af8-98ba-5797179d3e9a" targetNamespace="http://schemas.microsoft.com/office/2006/metadata/properties" ma:root="true" ma:fieldsID="0c887386b52159122614a3b5111147d5" ns3:_="" ns4:_="">
     <xsd:import namespace="0399ea55-a39e-4834-8b03-d5f211c695e6"/>
@@ -1968,32 +2053,24 @@
 </ct:contentTypeSchema>
 </file>
 
-<file path=customXml/itemProps1.xml><?xml version="1.0" encoding="utf-8"?>
-<ds:datastoreItem xmlns:ds="http://schemas.openxmlformats.org/officeDocument/2006/customXml" ds:itemID="{1B32DC3D-BAEC-4186-8E37-3CE969B542FF}">
-  <ds:schemaRefs>
-    <ds:schemaRef ds:uri="0399ea55-a39e-4834-8b03-d5f211c695e6"/>
-    <ds:schemaRef ds:uri="http://www.w3.org/XML/1998/namespace"/>
-    <ds:schemaRef ds:uri="http://schemas.microsoft.com/office/2006/documentManagement/types"/>
-    <ds:schemaRef ds:uri="http://purl.org/dc/terms/"/>
-    <ds:schemaRef ds:uri="e0aebca0-090b-4af8-98ba-5797179d3e9a"/>
-    <ds:schemaRef ds:uri="http://purl.org/dc/elements/1.1/"/>
-    <ds:schemaRef ds:uri="http://schemas.microsoft.com/office/infopath/2007/PartnerControls"/>
-    <ds:schemaRef ds:uri="http://schemas.openxmlformats.org/package/2006/metadata/core-properties"/>
-    <ds:schemaRef ds:uri="http://schemas.microsoft.com/office/2006/metadata/properties"/>
-    <ds:schemaRef ds:uri="http://purl.org/dc/dcmitype/"/>
-  </ds:schemaRefs>
-</ds:datastoreItem>
+<file path=customXml/item2.xml><?xml version="1.0" encoding="utf-8"?>
+<?mso-contentType ?>
+<FormTemplates xmlns="http://schemas.microsoft.com/sharepoint/v3/contenttype/forms">
+  <Display>DocumentLibraryForm</Display>
+  <Edit>DocumentLibraryForm</Edit>
+  <New>DocumentLibraryForm</New>
+</FormTemplates>
 </file>
 
-<file path=customXml/itemProps2.xml><?xml version="1.0" encoding="utf-8"?>
-<ds:datastoreItem xmlns:ds="http://schemas.openxmlformats.org/officeDocument/2006/customXml" ds:itemID="{A9B774B8-5F13-4206-8B2E-E92BE1CFB796}">
-  <ds:schemaRefs>
-    <ds:schemaRef ds:uri="http://schemas.microsoft.com/sharepoint/v3/contenttype/forms"/>
-  </ds:schemaRefs>
-</ds:datastoreItem>
+<file path=customXml/item3.xml><?xml version="1.0" encoding="utf-8"?>
+<p:properties xmlns:p="http://schemas.microsoft.com/office/2006/metadata/properties" xmlns:xsi="http://www.w3.org/2001/XMLSchema-instance" xmlns:pc="http://schemas.microsoft.com/office/infopath/2007/PartnerControls">
+  <documentManagement>
+    <_activity xmlns="0399ea55-a39e-4834-8b03-d5f211c695e6" xsi:nil="true"/>
+  </documentManagement>
+</p:properties>
 </file>
 
-<file path=customXml/itemProps3.xml><?xml version="1.0" encoding="utf-8"?>
+<file path=customXml/itemProps1.xml><?xml version="1.0" encoding="utf-8"?>
 <ds:datastoreItem xmlns:ds="http://schemas.openxmlformats.org/officeDocument/2006/customXml" ds:itemID="{851EB229-EBE8-4940-842C-DE06A8FD99C3}">
   <ds:schemaRefs>
     <ds:schemaRef ds:uri="http://schemas.microsoft.com/office/2006/metadata/contentType"/>
@@ -2010,4 +2087,29 @@
     <ds:schemaRef ds:uri="http://schemas.microsoft.com/internal/obd"/>
   </ds:schemaRefs>
 </ds:datastoreItem>
+</file>
+
+<file path=customXml/itemProps2.xml><?xml version="1.0" encoding="utf-8"?>
+<ds:datastoreItem xmlns:ds="http://schemas.openxmlformats.org/officeDocument/2006/customXml" ds:itemID="{A9B774B8-5F13-4206-8B2E-E92BE1CFB796}">
+  <ds:schemaRefs>
+    <ds:schemaRef ds:uri="http://schemas.microsoft.com/sharepoint/v3/contenttype/forms"/>
+  </ds:schemaRefs>
+</ds:datastoreItem>
+</file>
+
+<file path=customXml/itemProps3.xml><?xml version="1.0" encoding="utf-8"?>
+<ds:datastoreItem xmlns:ds="http://schemas.openxmlformats.org/officeDocument/2006/customXml" ds:itemID="{1B32DC3D-BAEC-4186-8E37-3CE969B542FF}">
+  <ds:schemaRefs>
+    <ds:schemaRef ds:uri="0399ea55-a39e-4834-8b03-d5f211c695e6"/>
+    <ds:schemaRef ds:uri="http://www.w3.org/XML/1998/namespace"/>
+    <ds:schemaRef ds:uri="http://schemas.microsoft.com/office/2006/documentManagement/types"/>
+    <ds:schemaRef ds:uri="http://purl.org/dc/terms/"/>
+    <ds:schemaRef ds:uri="e0aebca0-090b-4af8-98ba-5797179d3e9a"/>
+    <ds:schemaRef ds:uri="http://purl.org/dc/elements/1.1/"/>
+    <ds:schemaRef ds:uri="http://schemas.microsoft.com/office/infopath/2007/PartnerControls"/>
+    <ds:schemaRef ds:uri="http://schemas.openxmlformats.org/package/2006/metadata/core-properties"/>
+    <ds:schemaRef ds:uri="http://schemas.microsoft.com/office/2006/metadata/properties"/>
+    <ds:schemaRef ds:uri="http://purl.org/dc/dcmitype/"/>
+  </ds:schemaRefs>
+</ds:datastoreItem>
 </file>
</xml_diff>